<commit_message>
10/27/2017 commit at home
</commit_message>
<xml_diff>
--- a/doc/Oracle-Zero/Oracle-Zero.docx
+++ b/doc/Oracle-Zero/Oracle-Zero.docx
@@ -1,6 +1,6 @@
 
 <file path=word/document.xml><?xml version="1.0" encoding="utf-8"?>
-<w:document xmlns:wpc="http://schemas.microsoft.com/office/word/2010/wordprocessingCanvas" xmlns:cx="http://schemas.microsoft.com/office/drawing/2014/chartex" xmlns:cx1="http://schemas.microsoft.com/office/drawing/2015/9/8/chartex" xmlns:cx2="http://schemas.microsoft.com/office/drawing/2015/10/21/chartex" xmlns:cx3="http://schemas.microsoft.com/office/drawing/2016/5/9/chartex" xmlns:cx4="http://schemas.microsoft.com/office/drawing/2016/5/10/chartex" xmlns:cx5="http://schemas.microsoft.com/office/drawing/2016/5/11/chartex" xmlns:cx6="http://schemas.microsoft.com/office/drawing/2016/5/12/chartex" xmlns:cx7="http://schemas.microsoft.com/office/drawing/2016/5/13/chartex" xmlns:cx8="http://schemas.microsoft.com/office/drawing/2016/5/14/chartex" xmlns:mc="http://schemas.openxmlformats.org/markup-compatibility/2006" xmlns:aink="http://schemas.microsoft.com/office/drawing/2016/ink" xmlns:am3d="http://schemas.microsoft.com/office/drawing/2017/model3d" xmlns:o="urn:schemas-microsoft-com:office:office" xmlns:r="http://schemas.openxmlformats.org/officeDocument/2006/relationships" xmlns:m="http://schemas.openxmlformats.org/officeDocument/2006/math" xmlns:v="urn:schemas-microsoft-com:vml" xmlns:wp14="http://schemas.microsoft.com/office/word/2010/wordprocessingDrawing" xmlns:wp="http://schemas.openxmlformats.org/drawingml/2006/wordprocessingDrawing" xmlns:w10="urn:schemas-microsoft-com:office:word" xmlns:w="http://schemas.openxmlformats.org/wordprocessingml/2006/main" xmlns:w14="http://schemas.microsoft.com/office/word/2010/wordml" xmlns:w15="http://schemas.microsoft.com/office/word/2012/wordml" xmlns:w16se="http://schemas.microsoft.com/office/word/2015/wordml/symex" xmlns:wpg="http://schemas.microsoft.com/office/word/2010/wordprocessingGroup" xmlns:wpi="http://schemas.microsoft.com/office/word/2010/wordprocessingInk" xmlns:wne="http://schemas.microsoft.com/office/word/2006/wordml" xmlns:wps="http://schemas.microsoft.com/office/word/2010/wordprocessingShape" mc:Ignorable="w14 w15 w16se wp14">
+<w:document xmlns:wpc="http://schemas.microsoft.com/office/word/2010/wordprocessingCanvas" xmlns:cx="http://schemas.microsoft.com/office/drawing/2014/chartex" xmlns:mc="http://schemas.openxmlformats.org/markup-compatibility/2006" xmlns:o="urn:schemas-microsoft-com:office:office" xmlns:r="http://schemas.openxmlformats.org/officeDocument/2006/relationships" xmlns:m="http://schemas.openxmlformats.org/officeDocument/2006/math" xmlns:v="urn:schemas-microsoft-com:vml" xmlns:wp14="http://schemas.microsoft.com/office/word/2010/wordprocessingDrawing" xmlns:wp="http://schemas.openxmlformats.org/drawingml/2006/wordprocessingDrawing" xmlns:w10="urn:schemas-microsoft-com:office:word" xmlns:w="http://schemas.openxmlformats.org/wordprocessingml/2006/main" xmlns:w14="http://schemas.microsoft.com/office/word/2010/wordml" xmlns:w15="http://schemas.microsoft.com/office/word/2012/wordml" xmlns:w16se="http://schemas.microsoft.com/office/word/2015/wordml/symex" xmlns:wpg="http://schemas.microsoft.com/office/word/2010/wordprocessingGroup" xmlns:wpi="http://schemas.microsoft.com/office/word/2010/wordprocessingInk" xmlns:wne="http://schemas.microsoft.com/office/word/2006/wordml" xmlns:wps="http://schemas.microsoft.com/office/word/2010/wordprocessingShape" mc:Ignorable="w14 w15 w16se wp14">
   <w:body>
     <w:p>
       <w:pPr>
@@ -1968,9 +1968,219 @@
       <w:r>
         <w:t>GRANT "DBA" TO "MAIN_USER" WITH ADMIN OPTION;</w:t>
       </w:r>
+    </w:p>
+    <w:p>
+      <w:pPr>
+        <w:pStyle w:val="Heading1"/>
+      </w:pPr>
+      <w:r>
+        <w:t>13</w:t>
+      </w:r>
+      <w:r>
+        <w:t xml:space="preserve"> Oracle Database ở nhà</w:t>
+      </w:r>
+    </w:p>
+    <w:p>
+      <w:r>
+        <w:t>Pass: AdminZero_01</w:t>
+      </w:r>
+    </w:p>
+    <w:p>
+      <w:r>
+        <w:rPr>
+          <w:noProof/>
+        </w:rPr>
+        <w:lastRenderedPageBreak/>
+        <w:drawing>
+          <wp:inline distT="0" distB="0" distL="0" distR="0">
+            <wp:extent cx="5934075" cy="4486275"/>
+            <wp:effectExtent l="0" t="0" r="9525" b="9525"/>
+            <wp:docPr id="3" name="Picture 3"/>
+            <wp:cNvGraphicFramePr>
+              <a:graphicFrameLocks xmlns:a="http://schemas.openxmlformats.org/drawingml/2006/main" noChangeAspect="1"/>
+            </wp:cNvGraphicFramePr>
+            <a:graphic xmlns:a="http://schemas.openxmlformats.org/drawingml/2006/main">
+              <a:graphicData uri="http://schemas.openxmlformats.org/drawingml/2006/picture">
+                <pic:pic xmlns:pic="http://schemas.openxmlformats.org/drawingml/2006/picture">
+                  <pic:nvPicPr>
+                    <pic:cNvPr id="0" name="Picture 1"/>
+                    <pic:cNvPicPr>
+                      <a:picLocks noChangeAspect="1" noChangeArrowheads="1"/>
+                    </pic:cNvPicPr>
+                  </pic:nvPicPr>
+                  <pic:blipFill>
+                    <a:blip r:embed="rId10">
+                      <a:extLst>
+                        <a:ext uri="{28A0092B-C50C-407E-A947-70E740481C1C}">
+                          <a14:useLocalDpi xmlns:a14="http://schemas.microsoft.com/office/drawing/2010/main" val="0"/>
+                        </a:ext>
+                      </a:extLst>
+                    </a:blip>
+                    <a:srcRect/>
+                    <a:stretch>
+                      <a:fillRect/>
+                    </a:stretch>
+                  </pic:blipFill>
+                  <pic:spPr bwMode="auto">
+                    <a:xfrm>
+                      <a:off x="0" y="0"/>
+                      <a:ext cx="5934075" cy="4486275"/>
+                    </a:xfrm>
+                    <a:prstGeom prst="rect">
+                      <a:avLst/>
+                    </a:prstGeom>
+                    <a:noFill/>
+                    <a:ln>
+                      <a:noFill/>
+                    </a:ln>
+                  </pic:spPr>
+                </pic:pic>
+              </a:graphicData>
+            </a:graphic>
+          </wp:inline>
+        </w:drawing>
+      </w:r>
+    </w:p>
+    <w:p>
+      <w:r>
+        <w:rPr>
+          <w:noProof/>
+        </w:rPr>
+        <w:lastRenderedPageBreak/>
+        <w:drawing>
+          <wp:inline distT="0" distB="0" distL="0" distR="0">
+            <wp:extent cx="5286375" cy="3895743"/>
+            <wp:effectExtent l="0" t="0" r="0" b="9525"/>
+            <wp:docPr id="7" name="Picture 7"/>
+            <wp:cNvGraphicFramePr>
+              <a:graphicFrameLocks xmlns:a="http://schemas.openxmlformats.org/drawingml/2006/main" noChangeAspect="1"/>
+            </wp:cNvGraphicFramePr>
+            <a:graphic xmlns:a="http://schemas.openxmlformats.org/drawingml/2006/main">
+              <a:graphicData uri="http://schemas.openxmlformats.org/drawingml/2006/picture">
+                <pic:pic xmlns:pic="http://schemas.openxmlformats.org/drawingml/2006/picture">
+                  <pic:nvPicPr>
+                    <pic:cNvPr id="0" name="Picture 2"/>
+                    <pic:cNvPicPr>
+                      <a:picLocks noChangeAspect="1" noChangeArrowheads="1"/>
+                    </pic:cNvPicPr>
+                  </pic:nvPicPr>
+                  <pic:blipFill>
+                    <a:blip r:embed="rId11">
+                      <a:extLst>
+                        <a:ext uri="{28A0092B-C50C-407E-A947-70E740481C1C}">
+                          <a14:useLocalDpi xmlns:a14="http://schemas.microsoft.com/office/drawing/2010/main" val="0"/>
+                        </a:ext>
+                      </a:extLst>
+                    </a:blip>
+                    <a:srcRect/>
+                    <a:stretch>
+                      <a:fillRect/>
+                    </a:stretch>
+                  </pic:blipFill>
+                  <pic:spPr bwMode="auto">
+                    <a:xfrm>
+                      <a:off x="0" y="0"/>
+                      <a:ext cx="5323371" cy="3923007"/>
+                    </a:xfrm>
+                    <a:prstGeom prst="rect">
+                      <a:avLst/>
+                    </a:prstGeom>
+                    <a:noFill/>
+                    <a:ln>
+                      <a:noFill/>
+                    </a:ln>
+                  </pic:spPr>
+                </pic:pic>
+              </a:graphicData>
+            </a:graphic>
+          </wp:inline>
+        </w:drawing>
+      </w:r>
+    </w:p>
+    <w:p>
+      <w:pPr>
+        <w:pStyle w:val="Heading1"/>
+      </w:pPr>
+      <w:r>
+        <w:t>14. Cách tắt Oracle khởi động cùng Window (start up service)</w:t>
+      </w:r>
+    </w:p>
+    <w:p>
+      <w:r>
+        <w:t>Window search: gõ service</w:t>
+      </w:r>
+    </w:p>
+    <w:p>
+      <w:r>
+        <w:t>Tìm oracle, ban đầu nó như sau:</w:t>
+      </w:r>
+    </w:p>
+    <w:p>
+      <w:r>
+        <w:rPr>
+          <w:noProof/>
+        </w:rPr>
+        <w:drawing>
+          <wp:inline distT="0" distB="0" distL="0" distR="0">
+            <wp:extent cx="5410200" cy="1552575"/>
+            <wp:effectExtent l="0" t="0" r="0" b="9525"/>
+            <wp:docPr id="8" name="Picture 8"/>
+            <wp:cNvGraphicFramePr>
+              <a:graphicFrameLocks xmlns:a="http://schemas.openxmlformats.org/drawingml/2006/main" noChangeAspect="1"/>
+            </wp:cNvGraphicFramePr>
+            <a:graphic xmlns:a="http://schemas.openxmlformats.org/drawingml/2006/main">
+              <a:graphicData uri="http://schemas.openxmlformats.org/drawingml/2006/picture">
+                <pic:pic xmlns:pic="http://schemas.openxmlformats.org/drawingml/2006/picture">
+                  <pic:nvPicPr>
+                    <pic:cNvPr id="0" name="Picture 1"/>
+                    <pic:cNvPicPr>
+                      <a:picLocks noChangeAspect="1" noChangeArrowheads="1"/>
+                    </pic:cNvPicPr>
+                  </pic:nvPicPr>
+                  <pic:blipFill>
+                    <a:blip r:embed="rId12">
+                      <a:extLst>
+                        <a:ext uri="{28A0092B-C50C-407E-A947-70E740481C1C}">
+                          <a14:useLocalDpi xmlns:a14="http://schemas.microsoft.com/office/drawing/2010/main" val="0"/>
+                        </a:ext>
+                      </a:extLst>
+                    </a:blip>
+                    <a:srcRect/>
+                    <a:stretch>
+                      <a:fillRect/>
+                    </a:stretch>
+                  </pic:blipFill>
+                  <pic:spPr bwMode="auto">
+                    <a:xfrm>
+                      <a:off x="0" y="0"/>
+                      <a:ext cx="5410200" cy="1552575"/>
+                    </a:xfrm>
+                    <a:prstGeom prst="rect">
+                      <a:avLst/>
+                    </a:prstGeom>
+                    <a:noFill/>
+                    <a:ln>
+                      <a:noFill/>
+                    </a:ln>
+                  </pic:spPr>
+                </pic:pic>
+              </a:graphicData>
+            </a:graphic>
+          </wp:inline>
+        </w:drawing>
+      </w:r>
+    </w:p>
+    <w:p>
+      <w:r>
+        <w:t>Vì nó là automatic nên nó sẽ khởi động cùng window.</w:t>
+      </w:r>
+      <w:r>
+        <w:t xml:space="preserve"> Chuyển sang manual</w:t>
+      </w:r>
       <w:bookmarkStart w:id="0" w:name="_GoBack"/>
       <w:bookmarkEnd w:id="0"/>
     </w:p>
+    <w:p/>
     <w:sectPr>
       <w:pgSz w:w="12240" w:h="15840"/>
       <w:pgMar w:top="1440" w:right="1440" w:bottom="1440" w:left="1440" w:header="720" w:footer="720" w:gutter="0"/>
@@ -1982,7 +2192,7 @@
 </file>
 
 <file path=word/numbering.xml><?xml version="1.0" encoding="utf-8"?>
-<w:numbering xmlns:wpc="http://schemas.microsoft.com/office/word/2010/wordprocessingCanvas" xmlns:cx="http://schemas.microsoft.com/office/drawing/2014/chartex" xmlns:cx1="http://schemas.microsoft.com/office/drawing/2015/9/8/chartex" xmlns:cx2="http://schemas.microsoft.com/office/drawing/2015/10/21/chartex" xmlns:cx3="http://schemas.microsoft.com/office/drawing/2016/5/9/chartex" xmlns:cx4="http://schemas.microsoft.com/office/drawing/2016/5/10/chartex" xmlns:cx5="http://schemas.microsoft.com/office/drawing/2016/5/11/chartex" xmlns:cx6="http://schemas.microsoft.com/office/drawing/2016/5/12/chartex" xmlns:cx7="http://schemas.microsoft.com/office/drawing/2016/5/13/chartex" xmlns:cx8="http://schemas.microsoft.com/office/drawing/2016/5/14/chartex" xmlns:mc="http://schemas.openxmlformats.org/markup-compatibility/2006" xmlns:aink="http://schemas.microsoft.com/office/drawing/2016/ink" xmlns:am3d="http://schemas.microsoft.com/office/drawing/2017/model3d" xmlns:o="urn:schemas-microsoft-com:office:office" xmlns:r="http://schemas.openxmlformats.org/officeDocument/2006/relationships" xmlns:m="http://schemas.openxmlformats.org/officeDocument/2006/math" xmlns:v="urn:schemas-microsoft-com:vml" xmlns:wp14="http://schemas.microsoft.com/office/word/2010/wordprocessingDrawing" xmlns:wp="http://schemas.openxmlformats.org/drawingml/2006/wordprocessingDrawing" xmlns:w10="urn:schemas-microsoft-com:office:word" xmlns:w="http://schemas.openxmlformats.org/wordprocessingml/2006/main" xmlns:w14="http://schemas.microsoft.com/office/word/2010/wordml" xmlns:w15="http://schemas.microsoft.com/office/word/2012/wordml" xmlns:w16se="http://schemas.microsoft.com/office/word/2015/wordml/symex" xmlns:wpg="http://schemas.microsoft.com/office/word/2010/wordprocessingGroup" xmlns:wpi="http://schemas.microsoft.com/office/word/2010/wordprocessingInk" xmlns:wne="http://schemas.microsoft.com/office/word/2006/wordml" xmlns:wps="http://schemas.microsoft.com/office/word/2010/wordprocessingShape" mc:Ignorable="w14 w15 w16se wp14">
+<w:numbering xmlns:wpc="http://schemas.microsoft.com/office/word/2010/wordprocessingCanvas" xmlns:cx="http://schemas.microsoft.com/office/drawing/2014/chartex" xmlns:mc="http://schemas.openxmlformats.org/markup-compatibility/2006" xmlns:o="urn:schemas-microsoft-com:office:office" xmlns:r="http://schemas.openxmlformats.org/officeDocument/2006/relationships" xmlns:m="http://schemas.openxmlformats.org/officeDocument/2006/math" xmlns:v="urn:schemas-microsoft-com:vml" xmlns:wp14="http://schemas.microsoft.com/office/word/2010/wordprocessingDrawing" xmlns:wp="http://schemas.openxmlformats.org/drawingml/2006/wordprocessingDrawing" xmlns:w10="urn:schemas-microsoft-com:office:word" xmlns:w="http://schemas.openxmlformats.org/wordprocessingml/2006/main" xmlns:w14="http://schemas.microsoft.com/office/word/2010/wordml" xmlns:w15="http://schemas.microsoft.com/office/word/2012/wordml" xmlns:w16se="http://schemas.microsoft.com/office/word/2015/wordml/symex" xmlns:wpg="http://schemas.microsoft.com/office/word/2010/wordprocessingGroup" xmlns:wpi="http://schemas.microsoft.com/office/word/2010/wordprocessingInk" xmlns:wne="http://schemas.microsoft.com/office/word/2006/wordml" xmlns:wps="http://schemas.microsoft.com/office/word/2010/wordprocessingShape" mc:Ignorable="w14 w15 w16se wp14">
   <w:abstractNum w:abstractNumId="0" w15:restartNumberingAfterBreak="0">
     <w:nsid w:val="7D3C3F7D"/>
     <w:multiLevelType w:val="hybridMultilevel"/>
@@ -2095,7 +2305,7 @@
       </w:pPr>
     </w:pPrDefault>
   </w:docDefaults>
-  <w:latentStyles w:defLockedState="0" w:defUIPriority="99" w:defSemiHidden="0" w:defUnhideWhenUsed="0" w:defQFormat="0" w:count="375">
+  <w:latentStyles w:defLockedState="0" w:defUIPriority="99" w:defSemiHidden="0" w:defUnhideWhenUsed="0" w:defQFormat="0" w:count="371">
     <w:lsdException w:name="Normal" w:uiPriority="0" w:qFormat="1"/>
     <w:lsdException w:name="heading 1" w:uiPriority="9" w:qFormat="1"/>
     <w:lsdException w:name="heading 2" w:semiHidden="1" w:uiPriority="9" w:unhideWhenUsed="1" w:qFormat="1"/>
@@ -2467,10 +2677,6 @@
     <w:lsdException w:name="List Table 5 Dark Accent 6" w:uiPriority="50"/>
     <w:lsdException w:name="List Table 6 Colorful Accent 6" w:uiPriority="51"/>
     <w:lsdException w:name="List Table 7 Colorful Accent 6" w:uiPriority="52"/>
-    <w:lsdException w:name="Mention" w:semiHidden="1" w:unhideWhenUsed="1"/>
-    <w:lsdException w:name="Smart Hyperlink" w:semiHidden="1" w:unhideWhenUsed="1"/>
-    <w:lsdException w:name="Hashtag" w:semiHidden="1" w:unhideWhenUsed="1"/>
-    <w:lsdException w:name="Unresolved Mention" w:semiHidden="1" w:unhideWhenUsed="1"/>
   </w:latentStyles>
   <w:style w:type="paragraph" w:default="1" w:styleId="Normal">
     <w:name w:val="Normal"/>

</xml_diff>

<commit_message>
10/27/2017 commit at work
</commit_message>
<xml_diff>
--- a/doc/Oracle-Zero/Oracle-Zero.docx
+++ b/doc/Oracle-Zero/Oracle-Zero.docx
@@ -1,6 +1,6 @@
 
 <file path=word/document.xml><?xml version="1.0" encoding="utf-8"?>
-<w:document xmlns:wpc="http://schemas.microsoft.com/office/word/2010/wordprocessingCanvas" xmlns:cx="http://schemas.microsoft.com/office/drawing/2014/chartex" xmlns:mc="http://schemas.openxmlformats.org/markup-compatibility/2006" xmlns:o="urn:schemas-microsoft-com:office:office" xmlns:r="http://schemas.openxmlformats.org/officeDocument/2006/relationships" xmlns:m="http://schemas.openxmlformats.org/officeDocument/2006/math" xmlns:v="urn:schemas-microsoft-com:vml" xmlns:wp14="http://schemas.microsoft.com/office/word/2010/wordprocessingDrawing" xmlns:wp="http://schemas.openxmlformats.org/drawingml/2006/wordprocessingDrawing" xmlns:w10="urn:schemas-microsoft-com:office:word" xmlns:w="http://schemas.openxmlformats.org/wordprocessingml/2006/main" xmlns:w14="http://schemas.microsoft.com/office/word/2010/wordml" xmlns:w15="http://schemas.microsoft.com/office/word/2012/wordml" xmlns:w16se="http://schemas.microsoft.com/office/word/2015/wordml/symex" xmlns:wpg="http://schemas.microsoft.com/office/word/2010/wordprocessingGroup" xmlns:wpi="http://schemas.microsoft.com/office/word/2010/wordprocessingInk" xmlns:wne="http://schemas.microsoft.com/office/word/2006/wordml" xmlns:wps="http://schemas.microsoft.com/office/word/2010/wordprocessingShape" mc:Ignorable="w14 w15 w16se wp14">
+<w:document xmlns:wpc="http://schemas.microsoft.com/office/word/2010/wordprocessingCanvas" xmlns:cx="http://schemas.microsoft.com/office/drawing/2014/chartex" xmlns:cx1="http://schemas.microsoft.com/office/drawing/2015/9/8/chartex" xmlns:cx2="http://schemas.microsoft.com/office/drawing/2015/10/21/chartex" xmlns:cx3="http://schemas.microsoft.com/office/drawing/2016/5/9/chartex" xmlns:cx4="http://schemas.microsoft.com/office/drawing/2016/5/10/chartex" xmlns:cx5="http://schemas.microsoft.com/office/drawing/2016/5/11/chartex" xmlns:cx6="http://schemas.microsoft.com/office/drawing/2016/5/12/chartex" xmlns:cx7="http://schemas.microsoft.com/office/drawing/2016/5/13/chartex" xmlns:cx8="http://schemas.microsoft.com/office/drawing/2016/5/14/chartex" xmlns:mc="http://schemas.openxmlformats.org/markup-compatibility/2006" xmlns:aink="http://schemas.microsoft.com/office/drawing/2016/ink" xmlns:am3d="http://schemas.microsoft.com/office/drawing/2017/model3d" xmlns:o="urn:schemas-microsoft-com:office:office" xmlns:r="http://schemas.openxmlformats.org/officeDocument/2006/relationships" xmlns:m="http://schemas.openxmlformats.org/officeDocument/2006/math" xmlns:v="urn:schemas-microsoft-com:vml" xmlns:wp14="http://schemas.microsoft.com/office/word/2010/wordprocessingDrawing" xmlns:wp="http://schemas.openxmlformats.org/drawingml/2006/wordprocessingDrawing" xmlns:w10="urn:schemas-microsoft-com:office:word" xmlns:w="http://schemas.openxmlformats.org/wordprocessingml/2006/main" xmlns:w14="http://schemas.microsoft.com/office/word/2010/wordml" xmlns:w15="http://schemas.microsoft.com/office/word/2012/wordml" xmlns:w16se="http://schemas.microsoft.com/office/word/2015/wordml/symex" xmlns:wpg="http://schemas.microsoft.com/office/word/2010/wordprocessingGroup" xmlns:wpi="http://schemas.microsoft.com/office/word/2010/wordprocessingInk" xmlns:wne="http://schemas.microsoft.com/office/word/2006/wordml" xmlns:wps="http://schemas.microsoft.com/office/word/2010/wordprocessingShape" mc:Ignorable="w14 w15 w16se wp14">
   <w:body>
     <w:p>
       <w:pPr>
@@ -2177,6 +2177,90 @@
       <w:r>
         <w:t xml:space="preserve"> Chuyển sang manual</w:t>
       </w:r>
+    </w:p>
+    <w:p>
+      <w:pPr>
+        <w:pStyle w:val="Heading1"/>
+      </w:pPr>
+      <w:r>
+        <w:t>15. Tạo table theo phong cách D4iT0:</w:t>
+      </w:r>
+    </w:p>
+    <w:p>
+      <w:pPr>
+        <w:spacing w:after="0"/>
+      </w:pPr>
+      <w:r>
+        <w:t>CREATE TABLE EMPLOYEE (</w:t>
+      </w:r>
+      <w:r>
+        <w:tab/>
+      </w:r>
+    </w:p>
+    <w:p>
+      <w:pPr>
+        <w:spacing w:after="0"/>
+      </w:pPr>
+      <w:r>
+        <w:tab/>
+        <w:t>UNIQUE_NUMBER NUMBER(19,0) NOT NULL,</w:t>
+      </w:r>
+    </w:p>
+    <w:p>
+      <w:pPr>
+        <w:spacing w:after="0"/>
+      </w:pPr>
+      <w:r>
+        <w:tab/>
+        <w:t>NAME NVARCHAR2(50) DEFAULT chr(0) NOT NULL,</w:t>
+      </w:r>
+    </w:p>
+    <w:p>
+      <w:pPr>
+        <w:spacing w:after="0"/>
+      </w:pPr>
+      <w:r>
+        <w:tab/>
+        <w:t>PRIMARY KEY (UNIQUE_NUMBER)</w:t>
+      </w:r>
+    </w:p>
+    <w:p>
+      <w:pPr>
+        <w:spacing w:after="0"/>
+      </w:pPr>
+      <w:r>
+        <w:t>);</w:t>
+      </w:r>
+    </w:p>
+    <w:p>
+      <w:pPr>
+        <w:spacing w:after="0"/>
+      </w:pPr>
+      <w:r>
+        <w:lastRenderedPageBreak/>
+        <w:t>Commit;</w:t>
+      </w:r>
+    </w:p>
+    <w:p>
+      <w:pPr>
+        <w:spacing w:after="0"/>
+      </w:pPr>
+      <w:r>
+        <w:t>CREATE SEQUENCE EMPLOYEE_SEQUENCE START WITH 1;</w:t>
+      </w:r>
+    </w:p>
+    <w:p>
+      <w:pPr>
+        <w:spacing w:after="0"/>
+      </w:pPr>
+      <w:r>
+        <w:t>Commit;</w:t>
+      </w:r>
+    </w:p>
+    <w:p>
+      <w:pPr>
+        <w:spacing w:after="0"/>
+      </w:pPr>
       <w:bookmarkStart w:id="0" w:name="_GoBack"/>
       <w:bookmarkEnd w:id="0"/>
     </w:p>
@@ -2192,7 +2276,7 @@
 </file>
 
 <file path=word/numbering.xml><?xml version="1.0" encoding="utf-8"?>
-<w:numbering xmlns:wpc="http://schemas.microsoft.com/office/word/2010/wordprocessingCanvas" xmlns:cx="http://schemas.microsoft.com/office/drawing/2014/chartex" xmlns:mc="http://schemas.openxmlformats.org/markup-compatibility/2006" xmlns:o="urn:schemas-microsoft-com:office:office" xmlns:r="http://schemas.openxmlformats.org/officeDocument/2006/relationships" xmlns:m="http://schemas.openxmlformats.org/officeDocument/2006/math" xmlns:v="urn:schemas-microsoft-com:vml" xmlns:wp14="http://schemas.microsoft.com/office/word/2010/wordprocessingDrawing" xmlns:wp="http://schemas.openxmlformats.org/drawingml/2006/wordprocessingDrawing" xmlns:w10="urn:schemas-microsoft-com:office:word" xmlns:w="http://schemas.openxmlformats.org/wordprocessingml/2006/main" xmlns:w14="http://schemas.microsoft.com/office/word/2010/wordml" xmlns:w15="http://schemas.microsoft.com/office/word/2012/wordml" xmlns:w16se="http://schemas.microsoft.com/office/word/2015/wordml/symex" xmlns:wpg="http://schemas.microsoft.com/office/word/2010/wordprocessingGroup" xmlns:wpi="http://schemas.microsoft.com/office/word/2010/wordprocessingInk" xmlns:wne="http://schemas.microsoft.com/office/word/2006/wordml" xmlns:wps="http://schemas.microsoft.com/office/word/2010/wordprocessingShape" mc:Ignorable="w14 w15 w16se wp14">
+<w:numbering xmlns:wpc="http://schemas.microsoft.com/office/word/2010/wordprocessingCanvas" xmlns:cx="http://schemas.microsoft.com/office/drawing/2014/chartex" xmlns:cx1="http://schemas.microsoft.com/office/drawing/2015/9/8/chartex" xmlns:cx2="http://schemas.microsoft.com/office/drawing/2015/10/21/chartex" xmlns:cx3="http://schemas.microsoft.com/office/drawing/2016/5/9/chartex" xmlns:cx4="http://schemas.microsoft.com/office/drawing/2016/5/10/chartex" xmlns:cx5="http://schemas.microsoft.com/office/drawing/2016/5/11/chartex" xmlns:cx6="http://schemas.microsoft.com/office/drawing/2016/5/12/chartex" xmlns:cx7="http://schemas.microsoft.com/office/drawing/2016/5/13/chartex" xmlns:cx8="http://schemas.microsoft.com/office/drawing/2016/5/14/chartex" xmlns:mc="http://schemas.openxmlformats.org/markup-compatibility/2006" xmlns:aink="http://schemas.microsoft.com/office/drawing/2016/ink" xmlns:am3d="http://schemas.microsoft.com/office/drawing/2017/model3d" xmlns:o="urn:schemas-microsoft-com:office:office" xmlns:r="http://schemas.openxmlformats.org/officeDocument/2006/relationships" xmlns:m="http://schemas.openxmlformats.org/officeDocument/2006/math" xmlns:v="urn:schemas-microsoft-com:vml" xmlns:wp14="http://schemas.microsoft.com/office/word/2010/wordprocessingDrawing" xmlns:wp="http://schemas.openxmlformats.org/drawingml/2006/wordprocessingDrawing" xmlns:w10="urn:schemas-microsoft-com:office:word" xmlns:w="http://schemas.openxmlformats.org/wordprocessingml/2006/main" xmlns:w14="http://schemas.microsoft.com/office/word/2010/wordml" xmlns:w15="http://schemas.microsoft.com/office/word/2012/wordml" xmlns:w16se="http://schemas.microsoft.com/office/word/2015/wordml/symex" xmlns:wpg="http://schemas.microsoft.com/office/word/2010/wordprocessingGroup" xmlns:wpi="http://schemas.microsoft.com/office/word/2010/wordprocessingInk" xmlns:wne="http://schemas.microsoft.com/office/word/2006/wordml" xmlns:wps="http://schemas.microsoft.com/office/word/2010/wordprocessingShape" mc:Ignorable="w14 w15 w16se wp14">
   <w:abstractNum w:abstractNumId="0" w15:restartNumberingAfterBreak="0">
     <w:nsid w:val="7D3C3F7D"/>
     <w:multiLevelType w:val="hybridMultilevel"/>
@@ -2305,7 +2389,7 @@
       </w:pPr>
     </w:pPrDefault>
   </w:docDefaults>
-  <w:latentStyles w:defLockedState="0" w:defUIPriority="99" w:defSemiHidden="0" w:defUnhideWhenUsed="0" w:defQFormat="0" w:count="371">
+  <w:latentStyles w:defLockedState="0" w:defUIPriority="99" w:defSemiHidden="0" w:defUnhideWhenUsed="0" w:defQFormat="0" w:count="375">
     <w:lsdException w:name="Normal" w:uiPriority="0" w:qFormat="1"/>
     <w:lsdException w:name="heading 1" w:uiPriority="9" w:qFormat="1"/>
     <w:lsdException w:name="heading 2" w:semiHidden="1" w:uiPriority="9" w:unhideWhenUsed="1" w:qFormat="1"/>
@@ -2411,7 +2495,6 @@
     <w:lsdException w:name="HTML Sample" w:semiHidden="1" w:unhideWhenUsed="1"/>
     <w:lsdException w:name="HTML Typewriter" w:semiHidden="1" w:unhideWhenUsed="1"/>
     <w:lsdException w:name="HTML Variable" w:semiHidden="1" w:unhideWhenUsed="1"/>
-    <w:lsdException w:name="Normal Table" w:semiHidden="1" w:unhideWhenUsed="1"/>
     <w:lsdException w:name="annotation subject" w:semiHidden="1" w:unhideWhenUsed="1"/>
     <w:lsdException w:name="No List" w:semiHidden="1" w:unhideWhenUsed="1"/>
     <w:lsdException w:name="Outline List 1" w:semiHidden="1" w:unhideWhenUsed="1"/>
@@ -2455,10 +2538,8 @@
     <w:lsdException w:name="Table Elegant" w:semiHidden="1" w:unhideWhenUsed="1"/>
     <w:lsdException w:name="Table Professional" w:semiHidden="1" w:unhideWhenUsed="1"/>
     <w:lsdException w:name="Table Subtle 1" w:semiHidden="1" w:unhideWhenUsed="1"/>
-    <w:lsdException w:name="Table Subtle 2" w:semiHidden="1" w:unhideWhenUsed="1"/>
     <w:lsdException w:name="Table Web 1" w:semiHidden="1" w:unhideWhenUsed="1"/>
     <w:lsdException w:name="Table Web 2" w:semiHidden="1" w:unhideWhenUsed="1"/>
-    <w:lsdException w:name="Table Web 3" w:semiHidden="1" w:unhideWhenUsed="1"/>
     <w:lsdException w:name="Balloon Text" w:semiHidden="1" w:unhideWhenUsed="1"/>
     <w:lsdException w:name="Table Grid" w:uiPriority="39"/>
     <w:lsdException w:name="Table Theme" w:semiHidden="1" w:unhideWhenUsed="1"/>
@@ -2677,6 +2758,10 @@
     <w:lsdException w:name="List Table 5 Dark Accent 6" w:uiPriority="50"/>
     <w:lsdException w:name="List Table 6 Colorful Accent 6" w:uiPriority="51"/>
     <w:lsdException w:name="List Table 7 Colorful Accent 6" w:uiPriority="52"/>
+    <w:lsdException w:name="Mention" w:semiHidden="1" w:unhideWhenUsed="1"/>
+    <w:lsdException w:name="Smart Hyperlink" w:semiHidden="1" w:unhideWhenUsed="1"/>
+    <w:lsdException w:name="Hashtag" w:semiHidden="1" w:unhideWhenUsed="1"/>
+    <w:lsdException w:name="Unresolved Mention" w:semiHidden="1" w:unhideWhenUsed="1"/>
   </w:latentStyles>
   <w:style w:type="paragraph" w:default="1" w:styleId="Normal">
     <w:name w:val="Normal"/>

</xml_diff>

<commit_message>
commit at company 01/25/2018
</commit_message>
<xml_diff>
--- a/doc/Oracle-Zero/Oracle-Zero.docx
+++ b/doc/Oracle-Zero/Oracle-Zero.docx
@@ -1,6 +1,6 @@
 
 <file path=word/document.xml><?xml version="1.0" encoding="utf-8"?>
-<w:document xmlns:wpc="http://schemas.microsoft.com/office/word/2010/wordprocessingCanvas" xmlns:cx="http://schemas.microsoft.com/office/drawing/2014/chartex" xmlns:cx1="http://schemas.microsoft.com/office/drawing/2015/9/8/chartex" xmlns:cx2="http://schemas.microsoft.com/office/drawing/2015/10/21/chartex" xmlns:cx3="http://schemas.microsoft.com/office/drawing/2016/5/9/chartex" xmlns:cx4="http://schemas.microsoft.com/office/drawing/2016/5/10/chartex" xmlns:cx5="http://schemas.microsoft.com/office/drawing/2016/5/11/chartex" xmlns:cx6="http://schemas.microsoft.com/office/drawing/2016/5/12/chartex" xmlns:cx7="http://schemas.microsoft.com/office/drawing/2016/5/13/chartex" xmlns:cx8="http://schemas.microsoft.com/office/drawing/2016/5/14/chartex" xmlns:mc="http://schemas.openxmlformats.org/markup-compatibility/2006" xmlns:aink="http://schemas.microsoft.com/office/drawing/2016/ink" xmlns:am3d="http://schemas.microsoft.com/office/drawing/2017/model3d" xmlns:o="urn:schemas-microsoft-com:office:office" xmlns:r="http://schemas.openxmlformats.org/officeDocument/2006/relationships" xmlns:m="http://schemas.openxmlformats.org/officeDocument/2006/math" xmlns:v="urn:schemas-microsoft-com:vml" xmlns:wp14="http://schemas.microsoft.com/office/word/2010/wordprocessingDrawing" xmlns:wp="http://schemas.openxmlformats.org/drawingml/2006/wordprocessingDrawing" xmlns:w10="urn:schemas-microsoft-com:office:word" xmlns:w="http://schemas.openxmlformats.org/wordprocessingml/2006/main" xmlns:w14="http://schemas.microsoft.com/office/word/2010/wordml" xmlns:w15="http://schemas.microsoft.com/office/word/2012/wordml" xmlns:w16se="http://schemas.microsoft.com/office/word/2015/wordml/symex" xmlns:wpg="http://schemas.microsoft.com/office/word/2010/wordprocessingGroup" xmlns:wpi="http://schemas.microsoft.com/office/word/2010/wordprocessingInk" xmlns:wne="http://schemas.microsoft.com/office/word/2006/wordml" xmlns:wps="http://schemas.microsoft.com/office/word/2010/wordprocessingShape" mc:Ignorable="w14 w15 w16se wp14">
+<w:document xmlns:wpc="http://schemas.microsoft.com/office/word/2010/wordprocessingCanvas" xmlns:mc="http://schemas.openxmlformats.org/markup-compatibility/2006" xmlns:o="urn:schemas-microsoft-com:office:office" xmlns:r="http://schemas.openxmlformats.org/officeDocument/2006/relationships" xmlns:m="http://schemas.openxmlformats.org/officeDocument/2006/math" xmlns:v="urn:schemas-microsoft-com:vml" xmlns:wp14="http://schemas.microsoft.com/office/word/2010/wordprocessingDrawing" xmlns:wp="http://schemas.openxmlformats.org/drawingml/2006/wordprocessingDrawing" xmlns:w10="urn:schemas-microsoft-com:office:word" xmlns:w="http://schemas.openxmlformats.org/wordprocessingml/2006/main" xmlns:w14="http://schemas.microsoft.com/office/word/2010/wordml" xmlns:w15="http://schemas.microsoft.com/office/word/2012/wordml" xmlns:wpg="http://schemas.microsoft.com/office/word/2010/wordprocessingGroup" xmlns:wpi="http://schemas.microsoft.com/office/word/2010/wordprocessingInk" xmlns:wne="http://schemas.microsoft.com/office/word/2006/wordml" xmlns:wps="http://schemas.microsoft.com/office/word/2010/wordprocessingShape" mc:Ignorable="w14 w15 wp14">
   <w:body>
     <w:p>
       <w:pPr>
@@ -2274,9 +2274,236 @@
       <w:r>
         <w:t>tail -f ../stats/app/qre-J3A100C-20171101_200901.log</w:t>
       </w:r>
+    </w:p>
+    <w:p>
+      <w:pPr>
+        <w:pStyle w:val="Heading1"/>
+      </w:pPr>
+      <w:r>
+        <w:t>17. NVL</w:t>
+      </w:r>
+    </w:p>
+    <w:p>
+      <w:pPr>
+        <w:pBdr>
+          <w:top w:val="single" w:sz="6" w:space="4" w:color="999999"/>
+          <w:left w:val="single" w:sz="6" w:space="4" w:color="999999"/>
+          <w:bottom w:val="single" w:sz="6" w:space="4" w:color="999999"/>
+          <w:right w:val="single" w:sz="6" w:space="4" w:color="999999"/>
+        </w:pBdr>
+        <w:shd w:val="clear" w:color="auto" w:fill="FFFFFF"/>
+        <w:tabs>
+          <w:tab w:val="left" w:pos="916"/>
+          <w:tab w:val="left" w:pos="1832"/>
+          <w:tab w:val="left" w:pos="2748"/>
+          <w:tab w:val="left" w:pos="3664"/>
+          <w:tab w:val="left" w:pos="4580"/>
+          <w:tab w:val="left" w:pos="5496"/>
+          <w:tab w:val="left" w:pos="6412"/>
+          <w:tab w:val="left" w:pos="7328"/>
+          <w:tab w:val="left" w:pos="8244"/>
+          <w:tab w:val="left" w:pos="9160"/>
+          <w:tab w:val="left" w:pos="10076"/>
+          <w:tab w:val="left" w:pos="10992"/>
+          <w:tab w:val="left" w:pos="11908"/>
+          <w:tab w:val="left" w:pos="12824"/>
+          <w:tab w:val="left" w:pos="13740"/>
+          <w:tab w:val="left" w:pos="14656"/>
+        </w:tabs>
+        <w:spacing w:after="0" w:line="240" w:lineRule="auto"/>
+        <w:rPr>
+          <w:rFonts w:ascii="Verdana" w:eastAsia="Times New Roman" w:hAnsi="Verdana" w:cs="Courier New"/>
+          <w:color w:val="222222"/>
+          <w:sz w:val="18"/>
+          <w:szCs w:val="18"/>
+        </w:rPr>
+      </w:pPr>
+      <w:r>
+        <w:rPr>
+          <w:rFonts w:ascii="Verdana" w:eastAsia="Times New Roman" w:hAnsi="Verdana" w:cs="Courier New"/>
+          <w:color w:val="222222"/>
+          <w:sz w:val="18"/>
+          <w:szCs w:val="18"/>
+        </w:rPr>
+        <w:t xml:space="preserve">  </w:t>
+      </w:r>
+      <w:r>
+        <w:rPr>
+          <w:rFonts w:ascii="Verdana" w:eastAsia="Times New Roman" w:hAnsi="Verdana" w:cs="Courier New"/>
+          <w:color w:val="387C44"/>
+          <w:sz w:val="18"/>
+          <w:szCs w:val="18"/>
+        </w:rPr>
+        <w:t>-- Return 'N/A' if name is NULL</w:t>
+      </w:r>
+    </w:p>
+    <w:p>
+      <w:pPr>
+        <w:pBdr>
+          <w:top w:val="single" w:sz="6" w:space="4" w:color="999999"/>
+          <w:left w:val="single" w:sz="6" w:space="4" w:color="999999"/>
+          <w:bottom w:val="single" w:sz="6" w:space="4" w:color="999999"/>
+          <w:right w:val="single" w:sz="6" w:space="4" w:color="999999"/>
+        </w:pBdr>
+        <w:shd w:val="clear" w:color="auto" w:fill="FFFFFF"/>
+        <w:tabs>
+          <w:tab w:val="left" w:pos="916"/>
+          <w:tab w:val="left" w:pos="1832"/>
+          <w:tab w:val="left" w:pos="2748"/>
+          <w:tab w:val="left" w:pos="3664"/>
+          <w:tab w:val="left" w:pos="4580"/>
+          <w:tab w:val="left" w:pos="5496"/>
+          <w:tab w:val="left" w:pos="6412"/>
+          <w:tab w:val="left" w:pos="7328"/>
+          <w:tab w:val="left" w:pos="8244"/>
+          <w:tab w:val="left" w:pos="9160"/>
+          <w:tab w:val="left" w:pos="10076"/>
+          <w:tab w:val="left" w:pos="10992"/>
+          <w:tab w:val="left" w:pos="11908"/>
+          <w:tab w:val="left" w:pos="12824"/>
+          <w:tab w:val="left" w:pos="13740"/>
+          <w:tab w:val="left" w:pos="14656"/>
+        </w:tabs>
+        <w:spacing w:after="0" w:line="240" w:lineRule="auto"/>
+        <w:rPr>
+          <w:rFonts w:ascii="Verdana" w:eastAsia="Times New Roman" w:hAnsi="Verdana" w:cs="Courier New"/>
+          <w:color w:val="222222"/>
+          <w:sz w:val="18"/>
+          <w:szCs w:val="18"/>
+        </w:rPr>
+      </w:pPr>
+      <w:r>
+        <w:rPr>
+          <w:rFonts w:ascii="Verdana" w:eastAsia="Times New Roman" w:hAnsi="Verdana" w:cs="Courier New"/>
+          <w:color w:val="222222"/>
+          <w:sz w:val="18"/>
+          <w:szCs w:val="18"/>
+        </w:rPr>
+        <w:t xml:space="preserve">  </w:t>
+      </w:r>
+      <w:r>
+        <w:rPr>
+          <w:rFonts w:ascii="Verdana" w:eastAsia="Times New Roman" w:hAnsi="Verdana" w:cs="Courier New"/>
+          <w:color w:val="0000FF"/>
+          <w:sz w:val="18"/>
+          <w:szCs w:val="18"/>
+        </w:rPr>
+        <w:t>SELECT</w:t>
+      </w:r>
+      <w:r>
+        <w:rPr>
+          <w:rFonts w:ascii="Verdana" w:eastAsia="Times New Roman" w:hAnsi="Verdana" w:cs="Courier New"/>
+          <w:color w:val="222222"/>
+          <w:sz w:val="18"/>
+          <w:szCs w:val="18"/>
+        </w:rPr>
+        <w:t xml:space="preserve"> NVL</w:t>
+      </w:r>
+      <w:r>
+        <w:rPr>
+          <w:rFonts w:ascii="Verdana" w:eastAsia="Times New Roman" w:hAnsi="Verdana" w:cs="Courier New"/>
+          <w:color w:val="0000A0"/>
+          <w:sz w:val="18"/>
+          <w:szCs w:val="18"/>
+        </w:rPr>
+        <w:t>(</w:t>
+      </w:r>
+      <w:r>
+        <w:rPr>
+          <w:rFonts w:ascii="Verdana" w:eastAsia="Times New Roman" w:hAnsi="Verdana" w:cs="Courier New"/>
+          <w:color w:val="222222"/>
+          <w:sz w:val="18"/>
+          <w:szCs w:val="18"/>
+        </w:rPr>
+        <w:t>name</w:t>
+      </w:r>
+      <w:r>
+        <w:rPr>
+          <w:rFonts w:ascii="Verdana" w:eastAsia="Times New Roman" w:hAnsi="Verdana" w:cs="Courier New"/>
+          <w:color w:val="0000A0"/>
+          <w:sz w:val="18"/>
+          <w:szCs w:val="18"/>
+        </w:rPr>
+        <w:t>,</w:t>
+      </w:r>
+      <w:r>
+        <w:rPr>
+          <w:rFonts w:ascii="Verdana" w:eastAsia="Times New Roman" w:hAnsi="Verdana" w:cs="Courier New"/>
+          <w:color w:val="222222"/>
+          <w:sz w:val="18"/>
+          <w:szCs w:val="18"/>
+        </w:rPr>
+        <w:t xml:space="preserve"> </w:t>
+      </w:r>
+      <w:r>
+        <w:rPr>
+          <w:rFonts w:ascii="Verdana" w:eastAsia="Times New Roman" w:hAnsi="Verdana" w:cs="Courier New"/>
+          <w:color w:val="800000"/>
+          <w:sz w:val="18"/>
+          <w:szCs w:val="18"/>
+        </w:rPr>
+        <w:t>'N/A'</w:t>
+      </w:r>
+      <w:r>
+        <w:rPr>
+          <w:rFonts w:ascii="Verdana" w:eastAsia="Times New Roman" w:hAnsi="Verdana" w:cs="Courier New"/>
+          <w:color w:val="0000A0"/>
+          <w:sz w:val="18"/>
+          <w:szCs w:val="18"/>
+        </w:rPr>
+        <w:t>)</w:t>
+      </w:r>
+      <w:r>
+        <w:rPr>
+          <w:rFonts w:ascii="Verdana" w:eastAsia="Times New Roman" w:hAnsi="Verdana" w:cs="Courier New"/>
+          <w:color w:val="222222"/>
+          <w:sz w:val="18"/>
+          <w:szCs w:val="18"/>
+        </w:rPr>
+        <w:t xml:space="preserve"> </w:t>
+      </w:r>
+      <w:r>
+        <w:rPr>
+          <w:rFonts w:ascii="Verdana" w:eastAsia="Times New Roman" w:hAnsi="Verdana" w:cs="Courier New"/>
+          <w:color w:val="0000FF"/>
+          <w:sz w:val="18"/>
+          <w:szCs w:val="18"/>
+        </w:rPr>
+        <w:t>FROM</w:t>
+      </w:r>
+      <w:r>
+        <w:rPr>
+          <w:rFonts w:ascii="Verdana" w:eastAsia="Times New Roman" w:hAnsi="Verdana" w:cs="Courier New"/>
+          <w:color w:val="222222"/>
+          <w:sz w:val="18"/>
+          <w:szCs w:val="18"/>
+        </w:rPr>
+        <w:t xml:space="preserve"> countries;</w:t>
+      </w:r>
+    </w:p>
+    <w:p>
+      <w:pPr>
+        <w:pStyle w:val="Heading1"/>
+      </w:pPr>
+      <w:r>
+        <w:t>18. Limit</w:t>
+      </w:r>
+    </w:p>
+    <w:p>
+      <w:r>
+        <w:rPr>
+          <w:rFonts w:ascii="Arial" w:hAnsi="Arial" w:cs="Arial"/>
+          <w:color w:val="242729"/>
+          <w:sz w:val="23"/>
+          <w:szCs w:val="23"/>
+          <w:shd w:val="clear" w:color="auto" w:fill="FFFFFF"/>
+        </w:rPr>
+        <w:t>where rownum &lt;=</w:t>
+      </w:r>
       <w:bookmarkStart w:id="0" w:name="_GoBack"/>
       <w:bookmarkEnd w:id="0"/>
     </w:p>
+    <w:p/>
     <w:sectPr>
       <w:pgSz w:w="12240" w:h="15840"/>
       <w:pgMar w:top="1440" w:right="1440" w:bottom="1440" w:left="1440" w:header="720" w:footer="720" w:gutter="0"/>
@@ -2288,7 +2515,7 @@
 </file>
 
 <file path=word/numbering.xml><?xml version="1.0" encoding="utf-8"?>
-<w:numbering xmlns:wpc="http://schemas.microsoft.com/office/word/2010/wordprocessingCanvas" xmlns:cx="http://schemas.microsoft.com/office/drawing/2014/chartex" xmlns:cx1="http://schemas.microsoft.com/office/drawing/2015/9/8/chartex" xmlns:cx2="http://schemas.microsoft.com/office/drawing/2015/10/21/chartex" xmlns:cx3="http://schemas.microsoft.com/office/drawing/2016/5/9/chartex" xmlns:cx4="http://schemas.microsoft.com/office/drawing/2016/5/10/chartex" xmlns:cx5="http://schemas.microsoft.com/office/drawing/2016/5/11/chartex" xmlns:cx6="http://schemas.microsoft.com/office/drawing/2016/5/12/chartex" xmlns:cx7="http://schemas.microsoft.com/office/drawing/2016/5/13/chartex" xmlns:cx8="http://schemas.microsoft.com/office/drawing/2016/5/14/chartex" xmlns:mc="http://schemas.openxmlformats.org/markup-compatibility/2006" xmlns:aink="http://schemas.microsoft.com/office/drawing/2016/ink" xmlns:am3d="http://schemas.microsoft.com/office/drawing/2017/model3d" xmlns:o="urn:schemas-microsoft-com:office:office" xmlns:r="http://schemas.openxmlformats.org/officeDocument/2006/relationships" xmlns:m="http://schemas.openxmlformats.org/officeDocument/2006/math" xmlns:v="urn:schemas-microsoft-com:vml" xmlns:wp14="http://schemas.microsoft.com/office/word/2010/wordprocessingDrawing" xmlns:wp="http://schemas.openxmlformats.org/drawingml/2006/wordprocessingDrawing" xmlns:w10="urn:schemas-microsoft-com:office:word" xmlns:w="http://schemas.openxmlformats.org/wordprocessingml/2006/main" xmlns:w14="http://schemas.microsoft.com/office/word/2010/wordml" xmlns:w15="http://schemas.microsoft.com/office/word/2012/wordml" xmlns:w16se="http://schemas.microsoft.com/office/word/2015/wordml/symex" xmlns:wpg="http://schemas.microsoft.com/office/word/2010/wordprocessingGroup" xmlns:wpi="http://schemas.microsoft.com/office/word/2010/wordprocessingInk" xmlns:wne="http://schemas.microsoft.com/office/word/2006/wordml" xmlns:wps="http://schemas.microsoft.com/office/word/2010/wordprocessingShape" mc:Ignorable="w14 w15 w16se wp14">
+<w:numbering xmlns:wpc="http://schemas.microsoft.com/office/word/2010/wordprocessingCanvas" xmlns:mc="http://schemas.openxmlformats.org/markup-compatibility/2006" xmlns:o="urn:schemas-microsoft-com:office:office" xmlns:r="http://schemas.openxmlformats.org/officeDocument/2006/relationships" xmlns:m="http://schemas.openxmlformats.org/officeDocument/2006/math" xmlns:v="urn:schemas-microsoft-com:vml" xmlns:wp14="http://schemas.microsoft.com/office/word/2010/wordprocessingDrawing" xmlns:wp="http://schemas.openxmlformats.org/drawingml/2006/wordprocessingDrawing" xmlns:w10="urn:schemas-microsoft-com:office:word" xmlns:w="http://schemas.openxmlformats.org/wordprocessingml/2006/main" xmlns:w14="http://schemas.microsoft.com/office/word/2010/wordml" xmlns:w15="http://schemas.microsoft.com/office/word/2012/wordml" xmlns:wpg="http://schemas.microsoft.com/office/word/2010/wordprocessingGroup" xmlns:wpi="http://schemas.microsoft.com/office/word/2010/wordprocessingInk" xmlns:wne="http://schemas.microsoft.com/office/word/2006/wordml" xmlns:wps="http://schemas.microsoft.com/office/word/2010/wordprocessingShape" mc:Ignorable="w14 w15 wp14">
   <w:abstractNum w:abstractNumId="0" w15:restartNumberingAfterBreak="0">
     <w:nsid w:val="7D3C3F7D"/>
     <w:multiLevelType w:val="hybridMultilevel"/>
@@ -2385,7 +2612,7 @@
 </file>
 
 <file path=word/styles.xml><?xml version="1.0" encoding="utf-8"?>
-<w:styles xmlns:mc="http://schemas.openxmlformats.org/markup-compatibility/2006" xmlns:r="http://schemas.openxmlformats.org/officeDocument/2006/relationships" xmlns:w="http://schemas.openxmlformats.org/wordprocessingml/2006/main" xmlns:w14="http://schemas.microsoft.com/office/word/2010/wordml" xmlns:w15="http://schemas.microsoft.com/office/word/2012/wordml" xmlns:w16se="http://schemas.microsoft.com/office/word/2015/wordml/symex" mc:Ignorable="w14 w15 w16se">
+<w:styles xmlns:mc="http://schemas.openxmlformats.org/markup-compatibility/2006" xmlns:r="http://schemas.openxmlformats.org/officeDocument/2006/relationships" xmlns:w="http://schemas.openxmlformats.org/wordprocessingml/2006/main" xmlns:w14="http://schemas.microsoft.com/office/word/2010/wordml" xmlns:w15="http://schemas.microsoft.com/office/word/2012/wordml" mc:Ignorable="w14 w15">
   <w:docDefaults>
     <w:rPrDefault>
       <w:rPr>
@@ -2401,7 +2628,7 @@
       </w:pPr>
     </w:pPrDefault>
   </w:docDefaults>
-  <w:latentStyles w:defLockedState="0" w:defUIPriority="99" w:defSemiHidden="0" w:defUnhideWhenUsed="0" w:defQFormat="0" w:count="375">
+  <w:latentStyles w:defLockedState="0" w:defUIPriority="99" w:defSemiHidden="0" w:defUnhideWhenUsed="0" w:defQFormat="0" w:count="371">
     <w:lsdException w:name="Normal" w:uiPriority="0" w:qFormat="1"/>
     <w:lsdException w:name="heading 1" w:uiPriority="9" w:qFormat="1"/>
     <w:lsdException w:name="heading 2" w:semiHidden="1" w:uiPriority="9" w:unhideWhenUsed="1" w:qFormat="1"/>
@@ -2773,10 +3000,6 @@
     <w:lsdException w:name="List Table 5 Dark Accent 6" w:uiPriority="50"/>
     <w:lsdException w:name="List Table 6 Colorful Accent 6" w:uiPriority="51"/>
     <w:lsdException w:name="List Table 7 Colorful Accent 6" w:uiPriority="52"/>
-    <w:lsdException w:name="Mention" w:semiHidden="1" w:unhideWhenUsed="1"/>
-    <w:lsdException w:name="Smart Hyperlink" w:semiHidden="1" w:unhideWhenUsed="1"/>
-    <w:lsdException w:name="Hashtag" w:semiHidden="1" w:unhideWhenUsed="1"/>
-    <w:lsdException w:name="Unresolved Mention" w:semiHidden="1" w:unhideWhenUsed="1"/>
   </w:latentStyles>
   <w:style w:type="paragraph" w:default="1" w:styleId="Normal">
     <w:name w:val="Normal"/>
@@ -2923,6 +3146,79 @@
       <w:sz w:val="24"/>
       <w:szCs w:val="24"/>
     </w:rPr>
+  </w:style>
+  <w:style w:type="paragraph" w:styleId="HTMLPreformatted">
+    <w:name w:val="HTML Preformatted"/>
+    <w:basedOn w:val="Normal"/>
+    <w:link w:val="HTMLPreformattedChar"/>
+    <w:uiPriority w:val="99"/>
+    <w:semiHidden/>
+    <w:unhideWhenUsed/>
+    <w:rsid w:val="00AB70A3"/>
+    <w:pPr>
+      <w:tabs>
+        <w:tab w:val="left" w:pos="916"/>
+        <w:tab w:val="left" w:pos="1832"/>
+        <w:tab w:val="left" w:pos="2748"/>
+        <w:tab w:val="left" w:pos="3664"/>
+        <w:tab w:val="left" w:pos="4580"/>
+        <w:tab w:val="left" w:pos="5496"/>
+        <w:tab w:val="left" w:pos="6412"/>
+        <w:tab w:val="left" w:pos="7328"/>
+        <w:tab w:val="left" w:pos="8244"/>
+        <w:tab w:val="left" w:pos="9160"/>
+        <w:tab w:val="left" w:pos="10076"/>
+        <w:tab w:val="left" w:pos="10992"/>
+        <w:tab w:val="left" w:pos="11908"/>
+        <w:tab w:val="left" w:pos="12824"/>
+        <w:tab w:val="left" w:pos="13740"/>
+        <w:tab w:val="left" w:pos="14656"/>
+      </w:tabs>
+      <w:spacing w:after="0" w:line="240" w:lineRule="auto"/>
+    </w:pPr>
+    <w:rPr>
+      <w:rFonts w:ascii="Courier New" w:eastAsia="Times New Roman" w:hAnsi="Courier New" w:cs="Courier New"/>
+      <w:sz w:val="20"/>
+      <w:szCs w:val="20"/>
+    </w:rPr>
+  </w:style>
+  <w:style w:type="character" w:customStyle="1" w:styleId="HTMLPreformattedChar">
+    <w:name w:val="HTML Preformatted Char"/>
+    <w:basedOn w:val="DefaultParagraphFont"/>
+    <w:link w:val="HTMLPreformatted"/>
+    <w:uiPriority w:val="99"/>
+    <w:semiHidden/>
+    <w:rsid w:val="00AB70A3"/>
+    <w:rPr>
+      <w:rFonts w:ascii="Courier New" w:eastAsia="Times New Roman" w:hAnsi="Courier New" w:cs="Courier New"/>
+      <w:sz w:val="20"/>
+      <w:szCs w:val="20"/>
+    </w:rPr>
+  </w:style>
+  <w:style w:type="character" w:customStyle="1" w:styleId="co1">
+    <w:name w:val="co1"/>
+    <w:basedOn w:val="DefaultParagraphFont"/>
+    <w:rsid w:val="00AB70A3"/>
+  </w:style>
+  <w:style w:type="character" w:customStyle="1" w:styleId="kw1">
+    <w:name w:val="kw1"/>
+    <w:basedOn w:val="DefaultParagraphFont"/>
+    <w:rsid w:val="00AB70A3"/>
+  </w:style>
+  <w:style w:type="character" w:customStyle="1" w:styleId="br0">
+    <w:name w:val="br0"/>
+    <w:basedOn w:val="DefaultParagraphFont"/>
+    <w:rsid w:val="00AB70A3"/>
+  </w:style>
+  <w:style w:type="character" w:customStyle="1" w:styleId="sy0">
+    <w:name w:val="sy0"/>
+    <w:basedOn w:val="DefaultParagraphFont"/>
+    <w:rsid w:val="00AB70A3"/>
+  </w:style>
+  <w:style w:type="character" w:customStyle="1" w:styleId="st0">
+    <w:name w:val="st0"/>
+    <w:basedOn w:val="DefaultParagraphFont"/>
+    <w:rsid w:val="00AB70A3"/>
   </w:style>
 </w:styles>
 </file>

</xml_diff>

<commit_message>
commit ad codix bulgaria
</commit_message>
<xml_diff>
--- a/doc/Oracle-Zero/Oracle-Zero.docx
+++ b/doc/Oracle-Zero/Oracle-Zero.docx
@@ -2887,6 +2887,33 @@
     <w:p>
       <w:r>
         <w:t>nvl(msg.typedoc, ?) = ?)</w:t>
+      </w:r>
+    </w:p>
+    <w:p>
+      <w:pPr>
+        <w:pStyle w:val="Heading1"/>
+      </w:pPr>
+      <w:r>
+        <w:lastRenderedPageBreak/>
+        <w:t>24. desc asc</w:t>
+      </w:r>
+    </w:p>
+    <w:p>
+      <w:r>
+        <w:t>select numiban from g_domiciliation order by numiban asc;</w:t>
+      </w:r>
+    </w:p>
+    <w:p>
+      <w:pPr>
+        <w:pStyle w:val="Heading1"/>
+      </w:pPr>
+      <w:r>
+        <w:t>25. check type orracle</w:t>
+      </w:r>
+    </w:p>
+    <w:p>
+      <w:r>
+        <w:t>SELECT table_name, column_name, data_type, data_length FROM all_tab_columns where table_name = 'G_DOSSIER' and column_name='REFHIERARCHIE';</w:t>
       </w:r>
       <w:bookmarkStart w:id="0" w:name="_GoBack"/>
       <w:bookmarkEnd w:id="0"/>

</xml_diff>

<commit_message>
commit at codix Bulgaria
</commit_message>
<xml_diff>
--- a/doc/Oracle-Zero/Oracle-Zero.docx
+++ b/doc/Oracle-Zero/Oracle-Zero.docx
@@ -2280,8 +2280,13 @@
         <w:pStyle w:val="Heading1"/>
       </w:pPr>
       <w:r>
-        <w:t>17. NVL</w:t>
-      </w:r>
+        <w:t xml:space="preserve">17. </w:t>
+      </w:r>
+      <w:bookmarkStart w:id="0" w:name="_GoBack"/>
+      <w:r>
+        <w:t>NVL</w:t>
+      </w:r>
+      <w:bookmarkEnd w:id="0"/>
     </w:p>
     <w:p>
       <w:pPr>
@@ -2915,9 +2920,132 @@
       <w:r>
         <w:t>SELECT table_name, column_name, data_type, data_length FROM all_tab_columns where table_name = 'G_DOSSIER' and column_name='REFHIERARCHIE';</w:t>
       </w:r>
-      <w:bookmarkStart w:id="0" w:name="_GoBack"/>
-      <w:bookmarkEnd w:id="0"/>
-    </w:p>
+    </w:p>
+    <w:p>
+      <w:r>
+        <w:t>26. Dấu (+) Trong oracle</w:t>
+      </w:r>
+    </w:p>
+    <w:p>
+      <w:r>
+        <w:t>(+) nghĩa là left outer join</w:t>
+      </w:r>
+    </w:p>
+    <w:p>
+      <w:pPr>
+        <w:numPr>
+          <w:ilvl w:val="0"/>
+          <w:numId w:val="2"/>
+        </w:numPr>
+        <w:shd w:val="clear" w:color="auto" w:fill="FFFFFF"/>
+        <w:spacing w:after="0" w:line="240" w:lineRule="auto"/>
+        <w:ind w:left="450"/>
+        <w:textAlignment w:val="baseline"/>
+        <w:rPr>
+          <w:rFonts w:ascii="inherit" w:eastAsia="Times New Roman" w:hAnsi="inherit" w:cs="Arial"/>
+          <w:color w:val="242729"/>
+          <w:sz w:val="23"/>
+          <w:szCs w:val="23"/>
+        </w:rPr>
+      </w:pPr>
+      <w:r>
+        <w:rPr>
+          <w:rFonts w:ascii="Consolas" w:eastAsia="Times New Roman" w:hAnsi="Consolas" w:cs="Courier New"/>
+          <w:color w:val="242729"/>
+          <w:sz w:val="20"/>
+          <w:szCs w:val="20"/>
+          <w:bdr w:val="none" w:sz="0" w:space="0" w:color="auto" w:frame="1"/>
+          <w:shd w:val="clear" w:color="auto" w:fill="EFF0F1"/>
+        </w:rPr>
+        <w:t>LEFT OUTER JOIN</w:t>
+      </w:r>
+      <w:r>
+        <w:rPr>
+          <w:rFonts w:ascii="inherit" w:eastAsia="Times New Roman" w:hAnsi="inherit" w:cs="Arial"/>
+          <w:color w:val="242729"/>
+          <w:sz w:val="23"/>
+          <w:szCs w:val="23"/>
+        </w:rPr>
+        <w:t> - fetches data if present in the left table.</w:t>
+      </w:r>
+    </w:p>
+    <w:p>
+      <w:pPr>
+        <w:numPr>
+          <w:ilvl w:val="0"/>
+          <w:numId w:val="2"/>
+        </w:numPr>
+        <w:shd w:val="clear" w:color="auto" w:fill="FFFFFF"/>
+        <w:spacing w:after="0" w:line="240" w:lineRule="auto"/>
+        <w:ind w:left="450"/>
+        <w:textAlignment w:val="baseline"/>
+        <w:rPr>
+          <w:rFonts w:ascii="inherit" w:eastAsia="Times New Roman" w:hAnsi="inherit" w:cs="Arial"/>
+          <w:color w:val="242729"/>
+          <w:sz w:val="23"/>
+          <w:szCs w:val="23"/>
+        </w:rPr>
+      </w:pPr>
+      <w:r>
+        <w:rPr>
+          <w:rFonts w:ascii="Consolas" w:eastAsia="Times New Roman" w:hAnsi="Consolas" w:cs="Courier New"/>
+          <w:color w:val="242729"/>
+          <w:sz w:val="20"/>
+          <w:szCs w:val="20"/>
+          <w:bdr w:val="none" w:sz="0" w:space="0" w:color="auto" w:frame="1"/>
+          <w:shd w:val="clear" w:color="auto" w:fill="EFF0F1"/>
+        </w:rPr>
+        <w:t>RIGHT OUTER JOIN</w:t>
+      </w:r>
+      <w:r>
+        <w:rPr>
+          <w:rFonts w:ascii="inherit" w:eastAsia="Times New Roman" w:hAnsi="inherit" w:cs="Arial"/>
+          <w:color w:val="242729"/>
+          <w:sz w:val="23"/>
+          <w:szCs w:val="23"/>
+        </w:rPr>
+        <w:t> - fetches data if present in the right table.</w:t>
+      </w:r>
+    </w:p>
+    <w:p>
+      <w:pPr>
+        <w:numPr>
+          <w:ilvl w:val="0"/>
+          <w:numId w:val="2"/>
+        </w:numPr>
+        <w:shd w:val="clear" w:color="auto" w:fill="FFFFFF"/>
+        <w:spacing w:after="0" w:line="240" w:lineRule="auto"/>
+        <w:ind w:left="450"/>
+        <w:textAlignment w:val="baseline"/>
+        <w:rPr>
+          <w:rFonts w:ascii="inherit" w:eastAsia="Times New Roman" w:hAnsi="inherit" w:cs="Arial"/>
+          <w:color w:val="242729"/>
+          <w:sz w:val="23"/>
+          <w:szCs w:val="23"/>
+        </w:rPr>
+      </w:pPr>
+      <w:r>
+        <w:rPr>
+          <w:rFonts w:ascii="Consolas" w:eastAsia="Times New Roman" w:hAnsi="Consolas" w:cs="Courier New"/>
+          <w:color w:val="242729"/>
+          <w:sz w:val="20"/>
+          <w:szCs w:val="20"/>
+          <w:bdr w:val="none" w:sz="0" w:space="0" w:color="auto" w:frame="1"/>
+          <w:shd w:val="clear" w:color="auto" w:fill="EFF0F1"/>
+        </w:rPr>
+        <w:t>FULL OUTER JOIN</w:t>
+      </w:r>
+      <w:r>
+        <w:rPr>
+          <w:rFonts w:ascii="inherit" w:eastAsia="Times New Roman" w:hAnsi="inherit" w:cs="Arial"/>
+          <w:color w:val="242729"/>
+          <w:sz w:val="23"/>
+          <w:szCs w:val="23"/>
+        </w:rPr>
+        <w:t> - fetches data if present in either of the two tables.</w:t>
+      </w:r>
+    </w:p>
+    <w:p/>
     <w:sectPr>
       <w:pgSz w:w="12240" w:h="15840"/>
       <w:pgMar w:top="1440" w:right="1440" w:bottom="1440" w:left="1440" w:header="720" w:footer="720" w:gutter="0"/>
@@ -2931,6 +3059,119 @@
 <file path=word/numbering.xml><?xml version="1.0" encoding="utf-8"?>
 <w:numbering xmlns:wpc="http://schemas.microsoft.com/office/word/2010/wordprocessingCanvas" xmlns:mc="http://schemas.openxmlformats.org/markup-compatibility/2006" xmlns:o="urn:schemas-microsoft-com:office:office" xmlns:r="http://schemas.openxmlformats.org/officeDocument/2006/relationships" xmlns:m="http://schemas.openxmlformats.org/officeDocument/2006/math" xmlns:v="urn:schemas-microsoft-com:vml" xmlns:wp14="http://schemas.microsoft.com/office/word/2010/wordprocessingDrawing" xmlns:wp="http://schemas.openxmlformats.org/drawingml/2006/wordprocessingDrawing" xmlns:w10="urn:schemas-microsoft-com:office:word" xmlns:w="http://schemas.openxmlformats.org/wordprocessingml/2006/main" xmlns:w14="http://schemas.microsoft.com/office/word/2010/wordml" xmlns:w15="http://schemas.microsoft.com/office/word/2012/wordml" xmlns:wpg="http://schemas.microsoft.com/office/word/2010/wordprocessingGroup" xmlns:wpi="http://schemas.microsoft.com/office/word/2010/wordprocessingInk" xmlns:wne="http://schemas.microsoft.com/office/word/2006/wordml" xmlns:wps="http://schemas.microsoft.com/office/word/2010/wordprocessingShape" mc:Ignorable="w14 w15 wp14">
   <w:abstractNum w:abstractNumId="0" w15:restartNumberingAfterBreak="0">
+    <w:nsid w:val="3D7211DA"/>
+    <w:multiLevelType w:val="multilevel"/>
+    <w:tmpl w:val="3B522F1E"/>
+    <w:lvl w:ilvl="0">
+      <w:start w:val="1"/>
+      <w:numFmt w:val="decimal"/>
+      <w:lvlText w:val="%1."/>
+      <w:lvlJc w:val="left"/>
+      <w:pPr>
+        <w:tabs>
+          <w:tab w:val="num" w:pos="720"/>
+        </w:tabs>
+        <w:ind w:left="720" w:hanging="360"/>
+      </w:pPr>
+    </w:lvl>
+    <w:lvl w:ilvl="1" w:tentative="1">
+      <w:start w:val="1"/>
+      <w:numFmt w:val="decimal"/>
+      <w:lvlText w:val="%2."/>
+      <w:lvlJc w:val="left"/>
+      <w:pPr>
+        <w:tabs>
+          <w:tab w:val="num" w:pos="1440"/>
+        </w:tabs>
+        <w:ind w:left="1440" w:hanging="360"/>
+      </w:pPr>
+    </w:lvl>
+    <w:lvl w:ilvl="2" w:tentative="1">
+      <w:start w:val="1"/>
+      <w:numFmt w:val="decimal"/>
+      <w:lvlText w:val="%3."/>
+      <w:lvlJc w:val="left"/>
+      <w:pPr>
+        <w:tabs>
+          <w:tab w:val="num" w:pos="2160"/>
+        </w:tabs>
+        <w:ind w:left="2160" w:hanging="360"/>
+      </w:pPr>
+    </w:lvl>
+    <w:lvl w:ilvl="3" w:tentative="1">
+      <w:start w:val="1"/>
+      <w:numFmt w:val="decimal"/>
+      <w:lvlText w:val="%4."/>
+      <w:lvlJc w:val="left"/>
+      <w:pPr>
+        <w:tabs>
+          <w:tab w:val="num" w:pos="2880"/>
+        </w:tabs>
+        <w:ind w:left="2880" w:hanging="360"/>
+      </w:pPr>
+    </w:lvl>
+    <w:lvl w:ilvl="4" w:tentative="1">
+      <w:start w:val="1"/>
+      <w:numFmt w:val="decimal"/>
+      <w:lvlText w:val="%5."/>
+      <w:lvlJc w:val="left"/>
+      <w:pPr>
+        <w:tabs>
+          <w:tab w:val="num" w:pos="3600"/>
+        </w:tabs>
+        <w:ind w:left="3600" w:hanging="360"/>
+      </w:pPr>
+    </w:lvl>
+    <w:lvl w:ilvl="5" w:tentative="1">
+      <w:start w:val="1"/>
+      <w:numFmt w:val="decimal"/>
+      <w:lvlText w:val="%6."/>
+      <w:lvlJc w:val="left"/>
+      <w:pPr>
+        <w:tabs>
+          <w:tab w:val="num" w:pos="4320"/>
+        </w:tabs>
+        <w:ind w:left="4320" w:hanging="360"/>
+      </w:pPr>
+    </w:lvl>
+    <w:lvl w:ilvl="6" w:tentative="1">
+      <w:start w:val="1"/>
+      <w:numFmt w:val="decimal"/>
+      <w:lvlText w:val="%7."/>
+      <w:lvlJc w:val="left"/>
+      <w:pPr>
+        <w:tabs>
+          <w:tab w:val="num" w:pos="5040"/>
+        </w:tabs>
+        <w:ind w:left="5040" w:hanging="360"/>
+      </w:pPr>
+    </w:lvl>
+    <w:lvl w:ilvl="7" w:tentative="1">
+      <w:start w:val="1"/>
+      <w:numFmt w:val="decimal"/>
+      <w:lvlText w:val="%8."/>
+      <w:lvlJc w:val="left"/>
+      <w:pPr>
+        <w:tabs>
+          <w:tab w:val="num" w:pos="5760"/>
+        </w:tabs>
+        <w:ind w:left="5760" w:hanging="360"/>
+      </w:pPr>
+    </w:lvl>
+    <w:lvl w:ilvl="8" w:tentative="1">
+      <w:start w:val="1"/>
+      <w:numFmt w:val="decimal"/>
+      <w:lvlText w:val="%9."/>
+      <w:lvlJc w:val="left"/>
+      <w:pPr>
+        <w:tabs>
+          <w:tab w:val="num" w:pos="6480"/>
+        </w:tabs>
+        <w:ind w:left="6480" w:hanging="360"/>
+      </w:pPr>
+    </w:lvl>
+  </w:abstractNum>
+  <w:abstractNum w:abstractNumId="1" w15:restartNumberingAfterBreak="0">
     <w:nsid w:val="7D3C3F7D"/>
     <w:multiLevelType w:val="hybridMultilevel"/>
     <w:tmpl w:val="6CCE783E"/>
@@ -3020,6 +3261,9 @@
     </w:lvl>
   </w:abstractNum>
   <w:num w:numId="1">
+    <w:abstractNumId w:val="1"/>
+  </w:num>
+  <w:num w:numId="2">
     <w:abstractNumId w:val="0"/>
   </w:num>
 </w:numbering>
@@ -3661,6 +3905,19 @@
       <w:iCs/>
     </w:rPr>
   </w:style>
+  <w:style w:type="character" w:styleId="HTMLCode">
+    <w:name w:val="HTML Code"/>
+    <w:basedOn w:val="DefaultParagraphFont"/>
+    <w:uiPriority w:val="99"/>
+    <w:semiHidden/>
+    <w:unhideWhenUsed/>
+    <w:rsid w:val="001102F0"/>
+    <w:rPr>
+      <w:rFonts w:ascii="Courier New" w:eastAsia="Times New Roman" w:hAnsi="Courier New" w:cs="Courier New"/>
+      <w:sz w:val="20"/>
+      <w:szCs w:val="20"/>
+    </w:rPr>
+  </w:style>
 </w:styles>
 </file>
 

</xml_diff>